<commit_message>
Major work on raport, need to expand on analysis, it's cereberal, just not in depth
</commit_message>
<xml_diff>
--- a/docs/Nea-Student-Project-Tracker.docx
+++ b/docs/Nea-Student-Project-Tracker.docx
@@ -683,7 +683,11 @@
         <w:tab/>
         <w:tab/>
         <w:tab/>
-        <w:t>Page 3-4</w:t>
+        <w:t>Page 3-</w:t>
+      </w:r>
+      <w:r>
+        <w:rPr/>
+        <w:t>5</w:t>
       </w:r>
     </w:p>
     <w:p>
@@ -706,7 +710,19 @@
         <w:tab/>
         <w:tab/>
         <w:tab/>
-        <w:t>Page 4-9</w:t>
+        <w:t xml:space="preserve">Page </w:t>
+      </w:r>
+      <w:r>
+        <w:rPr/>
+        <w:t>5</w:t>
+      </w:r>
+      <w:r>
+        <w:rPr/>
+        <w:t>-</w:t>
+      </w:r>
+      <w:r>
+        <w:rPr/>
+        <w:t>10</w:t>
       </w:r>
     </w:p>
     <w:p>
@@ -1308,19 +1324,7 @@
         <w:rPr>
           <w:rFonts w:ascii="Liberation Sans" w:hAnsi="Liberation Sans"/>
         </w:rPr>
-        <w:t>The problem will be solved with a website - which is a lot simpler than having others download a</w:t>
-      </w:r>
-      <w:r>
-        <w:rPr>
-          <w:rFonts w:ascii="Liberation Sans" w:hAnsi="Liberation Sans"/>
-        </w:rPr>
-        <w:t>n electron</w:t>
-      </w:r>
-      <w:r>
-        <w:rPr>
-          <w:rFonts w:ascii="Liberation Sans" w:hAnsi="Liberation Sans"/>
-        </w:rPr>
-        <w:t xml:space="preserve"> program - and it will allow more for reach.</w:t>
+        <w:t>The problem will be solved with a website - which is a lot simpler than having others download an electron program - and it will allow more for reach.</w:t>
       </w:r>
     </w:p>
     <w:p>
@@ -1352,49 +1356,7 @@
         <w:rPr>
           <w:rFonts w:ascii="Liberation Sans" w:hAnsi="Liberation Sans"/>
         </w:rPr>
-        <w:t xml:space="preserve">To make </w:t>
-      </w:r>
-      <w:r>
-        <w:rPr>
-          <w:rFonts w:ascii="Liberation Sans" w:hAnsi="Liberation Sans"/>
-        </w:rPr>
-        <w:t xml:space="preserve">revision/learning </w:t>
-      </w:r>
-      <w:r>
-        <w:rPr>
-          <w:rFonts w:ascii="Liberation Sans" w:hAnsi="Liberation Sans"/>
-        </w:rPr>
-        <w:t>actually enjoyable</w:t>
-      </w:r>
-      <w:r>
-        <w:rPr>
-          <w:rFonts w:ascii="Liberation Sans" w:hAnsi="Liberation Sans"/>
-        </w:rPr>
-        <w:t xml:space="preserve"> </w:t>
-      </w:r>
-      <w:r>
-        <w:rPr>
-          <w:rFonts w:ascii="Liberation Sans" w:hAnsi="Liberation Sans"/>
-        </w:rPr>
-        <w:t xml:space="preserve">(even if the content is boring) </w:t>
-      </w:r>
-      <w:r>
-        <w:rPr>
-          <w:rFonts w:ascii="Liberation Sans" w:hAnsi="Liberation Sans"/>
-        </w:rPr>
-        <w:t xml:space="preserve">or better, making it stand out in one way or another </w:t>
-      </w:r>
-      <w:r>
-        <w:rPr>
-          <w:rFonts w:ascii="Liberation Sans" w:hAnsi="Liberation Sans"/>
-        </w:rPr>
-        <w:t xml:space="preserve">(with images for example) </w:t>
-      </w:r>
-      <w:r>
-        <w:rPr>
-          <w:rFonts w:ascii="Liberation Sans" w:hAnsi="Liberation Sans"/>
-        </w:rPr>
-        <w:t>would help study without forgetting what you just read a minute ago, increasing efficiency.</w:t>
+        <w:t>To make revision/learning actually enjoyable (even if the content is boring) or better, making it stand out in one way or another (with images for example) would help study without forgetting what you just read a minute ago, increasing efficiency.</w:t>
       </w:r>
     </w:p>
     <w:p>
@@ -1411,6 +1373,68 @@
           <w:rFonts w:ascii="Liberation Sans" w:hAnsi="Liberation Sans"/>
         </w:rPr>
         <w:t>Taking inspiration from git and GitHub, the idea of collaboration being possible will make the quality of content a lot higher; being able to add content onto others projects means that a complete source for learning can be produced and polished a lot sooner (with the creators permission). The ability to fork projects also means that outdated or half-completed content can be completed on the behalf of somebody else. With this system, licenses stating the rules for what you're allowed to do with someones work or not will be in place.</w:t>
+      </w:r>
+    </w:p>
+    <w:p>
+      <w:pPr>
+        <w:pStyle w:val="BodyText"/>
+        <w:bidi w:val="0"/>
+        <w:jc w:val="start"/>
+        <w:rPr>
+          <w:rFonts w:ascii="Liberation Sans" w:hAnsi="Liberation Sans"/>
+        </w:rPr>
+      </w:pPr>
+      <w:r>
+        <w:rPr>
+          <w:rFonts w:ascii="Liberation Sans" w:hAnsi="Liberation Sans"/>
+        </w:rPr>
+        <w:t>I want to learn JavaScript –  a general purpose scripting language commonly used in web development -  as quickly as possible so that I can migrate my code to typescript and use it instead. JavaScript is notorious for having horrible debugging, and If you make a mistake, you get a cryptic error in the browser built in terminal which really does nothing but point out that something doesn’t work. Typescript is the complete opposite, with easily understandable and sensible error messages. It shares a decent amount of syntax with JavaScript, so all JavaScript code (can be) valid typescript code (you have to enable it in the compiler configuration file – tsconfig.json), and it’s designed to be easy for migration from JavaScript. Typescript code compiles into JavaScript code which can then be run using node.js which is a JavaScript runtime environment.</w:t>
+      </w:r>
+    </w:p>
+    <w:p>
+      <w:pPr>
+        <w:pStyle w:val="BodyText"/>
+        <w:bidi w:val="0"/>
+        <w:jc w:val="start"/>
+        <w:rPr>
+          <w:rFonts w:ascii="Liberation Sans" w:hAnsi="Liberation Sans"/>
+        </w:rPr>
+      </w:pPr>
+      <w:r>
+        <w:rPr>
+          <w:rFonts w:ascii="Liberation Sans" w:hAnsi="Liberation Sans"/>
+        </w:rPr>
+        <w:t>The alternative to JavaScript or Typescript is PHP, which does a similar (if not the same) job, but it’s becoming less and less common – I would rather pick the other languages because documentation would be easier to find, and If I want to do web development after school, being able to work with JavaScript is more commonly needed (as far as I could tell from my research).</w:t>
+      </w:r>
+    </w:p>
+    <w:p>
+      <w:pPr>
+        <w:pStyle w:val="BodyText"/>
+        <w:bidi w:val="0"/>
+        <w:jc w:val="start"/>
+        <w:rPr>
+          <w:rFonts w:ascii="Liberation Sans" w:hAnsi="Liberation Sans"/>
+        </w:rPr>
+      </w:pPr>
+      <w:r>
+        <w:rPr>
+          <w:rFonts w:ascii="Liberation Sans" w:hAnsi="Liberation Sans"/>
+        </w:rPr>
+      </w:r>
+    </w:p>
+    <w:p>
+      <w:pPr>
+        <w:pStyle w:val="BodyText"/>
+        <w:bidi w:val="0"/>
+        <w:jc w:val="start"/>
+        <w:rPr>
+          <w:rFonts w:ascii="Liberation Sans" w:hAnsi="Liberation Sans"/>
+        </w:rPr>
+      </w:pPr>
+      <w:r>
+        <w:rPr>
+          <w:rFonts w:ascii="Liberation Sans" w:hAnsi="Liberation Sans"/>
+        </w:rPr>
       </w:r>
     </w:p>
     <w:p>
@@ -1623,6 +1647,21 @@
         <w:rPr>
           <w:rFonts w:ascii="Liberation Sans" w:hAnsi="Liberation Sans"/>
         </w:rPr>
+      </w:r>
+    </w:p>
+    <w:p>
+      <w:pPr>
+        <w:pStyle w:val="BodyText"/>
+        <w:bidi w:val="0"/>
+        <w:jc w:val="start"/>
+        <w:rPr>
+          <w:rFonts w:ascii="Liberation Sans" w:hAnsi="Liberation Sans"/>
+        </w:rPr>
+      </w:pPr>
+      <w:r>
+        <w:rPr>
+          <w:rFonts w:ascii="Liberation Sans" w:hAnsi="Liberation Sans"/>
+        </w:rPr>
         <w:t xml:space="preserve">The tactic is to work on the back-end as soon as possible which will be used as the core of the whole project, which can easily be used as a template for more complicated ideas. </w:t>
       </w:r>
     </w:p>
@@ -1655,25 +1694,7 @@
         <w:rPr>
           <w:rFonts w:ascii="Liberation Sans" w:hAnsi="Liberation Sans"/>
         </w:rPr>
-        <w:t xml:space="preserve">I'll only begin to work on the front-end at the end , </w:t>
-      </w:r>
-      <w:r>
-        <w:rPr>
-          <w:rFonts w:ascii="Liberation Sans" w:hAnsi="Liberation Sans"/>
-        </w:rPr>
-        <w:t xml:space="preserve">however - </w:t>
-      </w:r>
-      <w:r>
-        <w:rPr>
-          <w:rFonts w:ascii="Liberation Sans" w:hAnsi="Liberation Sans"/>
-        </w:rPr>
-        <w:t xml:space="preserve">the buttons for the quiz will exist at the very beginning </w:t>
-      </w:r>
-      <w:r>
-        <w:rPr>
-          <w:rFonts w:ascii="Liberation Sans" w:hAnsi="Liberation Sans"/>
-        </w:rPr>
-        <w:t>so that I can test the quiz logic I create.</w:t>
+        <w:t>I'll only begin to work on the front-end at the end , however - the buttons for the quiz will exist at the very beginning so that I can test the quiz logic I create.</w:t>
       </w:r>
     </w:p>
     <w:p>
@@ -3578,7 +3599,7 @@
     </w:r>
     <w:r>
       <w:rPr/>
-      <w:t>9</w:t>
+      <w:t>10</w:t>
     </w:r>
     <w:r>
       <w:rPr/>
@@ -3609,7 +3630,7 @@
     </w:r>
     <w:r>
       <w:rPr/>
-      <w:t>9</w:t>
+      <w:t>10</w:t>
     </w:r>
     <w:r>
       <w:rPr/>
@@ -4074,8 +4095,8 @@
       <w:szCs w:val="36"/>
     </w:rPr>
   </w:style>
-  <w:style w:type="character" w:styleId="Bullets">
-    <w:name w:val="Bullets"/>
+  <w:style w:type="character" w:styleId="Bulletsuser">
+    <w:name w:val="Bullets (user)"/>
     <w:qFormat/>
     <w:rPr>
       <w:rFonts w:ascii="OpenSymbol" w:hAnsi="OpenSymbol" w:eastAsia="OpenSymbol" w:cs="OpenSymbol"/>

</xml_diff>